<commit_message>
Cambios en el documnto y en el about
</commit_message>
<xml_diff>
--- a/Doc/Cambios2021.docx
+++ b/Doc/Cambios2021.docx
@@ -4,10 +4,13 @@
   <w:body>
     <w:p>
       <w:pPr>
+        <w:ind w:firstLine="360"/>
         <w:rPr>
           <w:u w:val="single"/>
         </w:rPr>
       </w:pPr>
+      <w:bookmarkStart w:id="0" w:name="_GoBack"/>
+      <w:bookmarkEnd w:id="0"/>
       <w:r>
         <w:t xml:space="preserve">Cambios al Sistema </w:t>
       </w:r>
@@ -332,10 +335,13 @@
       </w:r>
       <w:proofErr w:type="spellEnd"/>
       <w:r>
-        <w:t>, para el usuario</w:t>
-      </w:r>
-      <w:r>
-        <w:t xml:space="preserve"> y solo el administrador pueda ver</w:t>
+        <w:t xml:space="preserve"> para el usuario</w:t>
+      </w:r>
+      <w:r>
+        <w:t>,</w:t>
+      </w:r>
+      <w:r>
+        <w:t xml:space="preserve"> solo el administrador pueda ver</w:t>
       </w:r>
       <w:r>
         <w:t>:</w:t>
@@ -600,7 +606,15 @@
         </w:numPr>
       </w:pPr>
       <w:r>
-        <w:t xml:space="preserve">En la ventana, “Sobre mí”, que ahora será “ayuda”, poner el instructivo con imágenes de como dar de alta un </w:t>
+        <w:t xml:space="preserve">En la ventana, “Sobre mí”, que ahora será “ayuda”, poner el instructivo con imágenes de </w:t>
+      </w:r>
+      <w:proofErr w:type="spellStart"/>
+      <w:r>
+        <w:t>como</w:t>
+      </w:r>
+      <w:proofErr w:type="spellEnd"/>
+      <w:r>
+        <w:t xml:space="preserve"> dar de alta un </w:t>
       </w:r>
       <w:proofErr w:type="gramStart"/>
       <w:r>
@@ -1990,15 +2004,19 @@
       </w:r>
       <w:proofErr w:type="spellEnd"/>
       <w:r>
-        <w:t xml:space="preserve"> clic a olvidaste tu contraseña que te pida tus datos y se envíen al administrador por correo. Con el texto “Olvidé mi contraseña”.</w:t>
+        <w:t xml:space="preserve"> clic a olvidaste tu contraseña que te pida tus datos y se envíen al administrador por correo. Con el texto “Olvidé mi contraseña</w:t>
+      </w:r>
+      <w:r>
+        <w:t>, seguido por su DNI y su correo</w:t>
+      </w:r>
+      <w:r>
+        <w:t>”.</w:t>
       </w:r>
     </w:p>
     <w:p>
       <w:pPr>
         <w:ind w:left="360"/>
       </w:pPr>
-      <w:bookmarkStart w:id="0" w:name="_GoBack"/>
-      <w:bookmarkEnd w:id="0"/>
     </w:p>
     <w:sectPr>
       <w:pgSz w:w="12240" w:h="15840"/>
@@ -2230,6 +2248,7 @@
     <w:lsdException w:name="HTML Sample" w:semiHidden="1" w:unhideWhenUsed="1"/>
     <w:lsdException w:name="HTML Typewriter" w:semiHidden="1" w:unhideWhenUsed="1"/>
     <w:lsdException w:name="HTML Variable" w:semiHidden="1" w:unhideWhenUsed="1"/>
+    <w:lsdException w:name="Normal Table" w:semiHidden="1" w:unhideWhenUsed="1"/>
     <w:lsdException w:name="annotation subject" w:semiHidden="1" w:unhideWhenUsed="1"/>
     <w:lsdException w:name="No List" w:semiHidden="1" w:unhideWhenUsed="1"/>
     <w:lsdException w:name="Outline List 1" w:semiHidden="1" w:unhideWhenUsed="1"/>
@@ -2276,8 +2295,10 @@
     <w:lsdException w:name="Table Subtle 2" w:semiHidden="1" w:unhideWhenUsed="1"/>
     <w:lsdException w:name="Table Web 1" w:semiHidden="1" w:unhideWhenUsed="1"/>
     <w:lsdException w:name="Table Web 2" w:semiHidden="1" w:unhideWhenUsed="1"/>
+    <w:lsdException w:name="Table Web 3" w:semiHidden="1" w:unhideWhenUsed="1"/>
     <w:lsdException w:name="Balloon Text" w:semiHidden="1" w:unhideWhenUsed="1"/>
     <w:lsdException w:name="Table Grid" w:uiPriority="39"/>
+    <w:lsdException w:name="Table Theme" w:semiHidden="1" w:unhideWhenUsed="1"/>
     <w:lsdException w:name="Placeholder Text" w:semiHidden="1"/>
     <w:lsdException w:name="No Spacing" w:uiPriority="1" w:qFormat="1"/>
     <w:lsdException w:name="Light Shading" w:uiPriority="60"/>

</xml_diff>

<commit_message>
Se añade la nueva tabla
</commit_message>
<xml_diff>
--- a/Doc/Cambios2021.docx
+++ b/Doc/Cambios2021.docx
@@ -9,8 +9,6 @@
           <w:u w:val="single"/>
         </w:rPr>
       </w:pPr>
-      <w:bookmarkStart w:id="0" w:name="_GoBack"/>
-      <w:bookmarkEnd w:id="0"/>
       <w:r>
         <w:t xml:space="preserve">Cambios al Sistema </w:t>
       </w:r>
@@ -614,15 +612,7 @@
       </w:r>
       <w:proofErr w:type="spellEnd"/>
       <w:r>
-        <w:t xml:space="preserve"> dar de alta un </w:t>
-      </w:r>
-      <w:proofErr w:type="gramStart"/>
-      <w:r>
-        <w:t>ticket</w:t>
-      </w:r>
-      <w:proofErr w:type="gramEnd"/>
-      <w:r>
-        <w:t xml:space="preserve"> y como dar seguimiento a un reporte.</w:t>
+        <w:t xml:space="preserve"> dar de alta un ticket y como dar seguimiento a un reporte.</w:t>
       </w:r>
     </w:p>
     <w:p>
@@ -995,7 +985,6 @@
         <w:t xml:space="preserve">Apellidos y nombres, DNI, correo, </w:t>
       </w:r>
       <w:proofErr w:type="spellStart"/>
-      <w:proofErr w:type="gramStart"/>
       <w:r>
         <w:rPr>
           <w:rFonts w:ascii="Segoe UI" w:hAnsi="Segoe UI" w:cs="Segoe UI"/>
@@ -1017,7 +1006,6 @@
         <w:t>,Departamento</w:t>
       </w:r>
       <w:proofErr w:type="spellEnd"/>
-      <w:proofErr w:type="gramEnd"/>
       <w:r>
         <w:rPr>
           <w:rFonts w:ascii="Segoe UI" w:hAnsi="Segoe UI" w:cs="Segoe UI"/>
@@ -1286,15 +1274,7 @@
         </w:numPr>
       </w:pPr>
       <w:r>
-        <w:t xml:space="preserve">Al seleccionar contacto, habrá un historial de </w:t>
-      </w:r>
-      <w:proofErr w:type="gramStart"/>
-      <w:r>
-        <w:t>mensajes(</w:t>
-      </w:r>
-      <w:proofErr w:type="gramEnd"/>
-      <w:r>
-        <w:t>Pendiente por definir).</w:t>
+        <w:t>Al seleccionar contacto, habrá un historial de mensajes(Pendiente por definir).</w:t>
       </w:r>
     </w:p>
     <w:p>
@@ -2015,8 +1995,42 @@
     </w:p>
     <w:p>
       <w:pPr>
-        <w:ind w:left="360"/>
-      </w:pPr>
+        <w:pStyle w:val="Prrafodelista"/>
+        <w:numPr>
+          <w:ilvl w:val="0"/>
+          <w:numId w:val="1"/>
+        </w:numPr>
+      </w:pPr>
+      <w:r>
+        <w:t xml:space="preserve">Modificar Titulo y cambiar </w:t>
+      </w:r>
+      <w:proofErr w:type="spellStart"/>
+      <w:r>
+        <w:t>fav.icon</w:t>
+      </w:r>
+      <w:proofErr w:type="spellEnd"/>
+    </w:p>
+    <w:p>
+      <w:pPr>
+        <w:pStyle w:val="Prrafodelista"/>
+        <w:numPr>
+          <w:ilvl w:val="0"/>
+          <w:numId w:val="1"/>
+        </w:numPr>
+      </w:pPr>
+      <w:r>
+        <w:t xml:space="preserve">Modificar el </w:t>
+      </w:r>
+      <w:proofErr w:type="spellStart"/>
+      <w:r>
+        <w:t>footer</w:t>
+      </w:r>
+      <w:proofErr w:type="spellEnd"/>
+      <w:r>
+        <w:t>, quitar la leyenda al final de la página.</w:t>
+      </w:r>
+      <w:bookmarkStart w:id="0" w:name="_GoBack"/>
+      <w:bookmarkEnd w:id="0"/>
     </w:p>
     <w:sectPr>
       <w:pgSz w:w="12240" w:h="15840"/>

</xml_diff>